<commit_message>
add first page and presentation
</commit_message>
<xml_diff>
--- a/Kryzka/Методология разработки критического ПО.docx
+++ b/Kryzka/Методология разработки критического ПО.docx
@@ -4,30 +4,678 @@
   <w:body>
     <w:p>
       <w:pPr>
-        <w:keepNext/>
-        <w:spacing w:before="120" w:after="120" w:line="360" w:lineRule="auto"/>
-        <w:ind w:left="170"/>
-        <w:jc w:val="both"/>
-        <w:rPr>
-          <w:rFonts w:ascii="Times New Roman" w:eastAsia="Times New Roman" w:hAnsi="Times New Roman" w:cs="Times New Roman"/>
-          <w:sz w:val="24"/>
-          <w:szCs w:val="24"/>
-        </w:rPr>
-      </w:pPr>
-      <w:r>
-        <w:rPr>
-          <w:rFonts w:ascii="Times New Roman" w:eastAsia="Times New Roman" w:hAnsi="Times New Roman" w:cs="Times New Roman"/>
+        <w:pStyle w:val="BodyText"/>
+        <w:pageBreakBefore/>
+        <w:jc w:val="center"/>
+        <w:rPr>
+          <w:rFonts w:ascii="Times New Roman" w:hAnsi="Times New Roman"/>
+          <w:caps/>
+          <w:sz w:val="28"/>
+          <w:szCs w:val="28"/>
+          <w:lang w:val="ru-RU"/>
+        </w:rPr>
+      </w:pPr>
+      <w:r>
+        <w:rPr>
+          <w:rFonts w:ascii="Times New Roman" w:hAnsi="Times New Roman"/>
+          <w:caps/>
+          <w:sz w:val="28"/>
+          <w:szCs w:val="28"/>
+          <w:lang w:val="ru-RU"/>
+        </w:rPr>
+        <w:t>Министерство образования и науки,</w:t>
+      </w:r>
+    </w:p>
+    <w:p>
+      <w:pPr>
+        <w:pStyle w:val="BodyText"/>
+        <w:jc w:val="center"/>
+        <w:rPr>
+          <w:rFonts w:ascii="Times New Roman" w:hAnsi="Times New Roman"/>
+          <w:caps/>
+          <w:sz w:val="28"/>
+          <w:szCs w:val="28"/>
+          <w:lang w:val="ru-RU"/>
+        </w:rPr>
+      </w:pPr>
+      <w:r>
+        <w:rPr>
+          <w:rFonts w:ascii="Times New Roman" w:hAnsi="Times New Roman"/>
+          <w:caps/>
+          <w:sz w:val="28"/>
+          <w:szCs w:val="28"/>
+          <w:lang w:val="ru-RU"/>
+        </w:rPr>
+        <w:t>молодежи и спорта Украины</w:t>
+      </w:r>
+    </w:p>
+    <w:p>
+      <w:pPr>
+        <w:pStyle w:val="BodyText"/>
+        <w:jc w:val="center"/>
+        <w:rPr>
+          <w:rFonts w:ascii="Times New Roman" w:hAnsi="Times New Roman"/>
+          <w:caps/>
+          <w:sz w:val="28"/>
+          <w:szCs w:val="28"/>
+          <w:lang w:val="ru-RU"/>
+        </w:rPr>
+      </w:pPr>
+      <w:r>
+        <w:rPr>
+          <w:rFonts w:ascii="Times New Roman" w:hAnsi="Times New Roman"/>
+          <w:caps/>
+          <w:sz w:val="28"/>
+          <w:szCs w:val="28"/>
+          <w:lang w:val="ru-RU"/>
+        </w:rPr>
+        <w:t xml:space="preserve"> Харьковский </w:t>
+      </w:r>
+      <w:r>
+        <w:rPr>
+          <w:rFonts w:ascii="Times New Roman" w:hAnsi="Times New Roman"/>
+          <w:caps/>
+          <w:sz w:val="28"/>
+          <w:szCs w:val="28"/>
+          <w:lang w:val="ru-RU"/>
+        </w:rPr>
+        <w:t>национальный университет</w:t>
+      </w:r>
+      <w:r>
+        <w:rPr>
+          <w:rFonts w:ascii="Times New Roman" w:hAnsi="Times New Roman"/>
+          <w:caps/>
+          <w:sz w:val="28"/>
+          <w:szCs w:val="28"/>
+          <w:lang w:val="ru-RU"/>
+        </w:rPr>
+        <w:t xml:space="preserve"> им. В.Н. Каразина</w:t>
+      </w:r>
+    </w:p>
+    <w:p>
+      <w:pPr>
+        <w:pStyle w:val="BodyText"/>
+        <w:jc w:val="center"/>
+        <w:rPr>
+          <w:rFonts w:ascii="Times New Roman" w:hAnsi="Times New Roman"/>
+          <w:caps/>
+          <w:sz w:val="28"/>
+          <w:szCs w:val="28"/>
+          <w:lang w:val="ru-RU"/>
+        </w:rPr>
+      </w:pPr>
+    </w:p>
+    <w:p>
+      <w:pPr>
+        <w:pStyle w:val="BodyText"/>
+        <w:jc w:val="center"/>
+        <w:rPr>
+          <w:rFonts w:ascii="Times New Roman" w:hAnsi="Times New Roman"/>
+          <w:caps/>
+          <w:sz w:val="28"/>
+          <w:szCs w:val="28"/>
+          <w:lang w:val="ru-RU"/>
+        </w:rPr>
+      </w:pPr>
+    </w:p>
+    <w:p>
+      <w:pPr>
+        <w:pStyle w:val="BodyText"/>
+        <w:jc w:val="center"/>
+        <w:rPr>
+          <w:rFonts w:ascii="Times New Roman" w:hAnsi="Times New Roman"/>
+          <w:caps/>
+          <w:sz w:val="28"/>
+          <w:szCs w:val="28"/>
+          <w:lang w:val="ru-RU"/>
+        </w:rPr>
+      </w:pPr>
+    </w:p>
+    <w:p>
+      <w:pPr>
+        <w:pStyle w:val="BodyText"/>
+        <w:jc w:val="center"/>
+        <w:rPr>
+          <w:rFonts w:ascii="Times New Roman" w:hAnsi="Times New Roman"/>
+          <w:caps/>
+          <w:sz w:val="28"/>
+          <w:szCs w:val="28"/>
+          <w:lang w:val="ru-RU"/>
+        </w:rPr>
+      </w:pPr>
+    </w:p>
+    <w:p>
+      <w:pPr>
+        <w:pStyle w:val="BodyText"/>
+        <w:jc w:val="right"/>
+        <w:rPr>
+          <w:rFonts w:ascii="Times New Roman" w:hAnsi="Times New Roman"/>
+          <w:sz w:val="28"/>
+          <w:szCs w:val="28"/>
+          <w:lang w:val="ru-RU"/>
+        </w:rPr>
+      </w:pPr>
+    </w:p>
+    <w:p>
+      <w:pPr>
+        <w:pStyle w:val="BodyText"/>
+        <w:jc w:val="right"/>
+        <w:rPr>
+          <w:rFonts w:ascii="Times New Roman" w:hAnsi="Times New Roman"/>
+          <w:sz w:val="28"/>
+          <w:szCs w:val="28"/>
+          <w:lang w:val="ru-RU"/>
+        </w:rPr>
+      </w:pPr>
+    </w:p>
+    <w:p>
+      <w:pPr>
+        <w:pStyle w:val="BodyText"/>
+        <w:jc w:val="right"/>
+        <w:rPr>
+          <w:rFonts w:ascii="Times New Roman" w:hAnsi="Times New Roman"/>
+          <w:sz w:val="28"/>
+          <w:szCs w:val="28"/>
+          <w:lang w:val="ru-RU"/>
+        </w:rPr>
+      </w:pPr>
+    </w:p>
+    <w:p>
+      <w:pPr>
+        <w:pStyle w:val="BodyText"/>
+        <w:jc w:val="right"/>
+        <w:rPr>
+          <w:rFonts w:ascii="Times New Roman" w:hAnsi="Times New Roman"/>
+          <w:sz w:val="28"/>
+          <w:szCs w:val="28"/>
+          <w:lang w:val="ru-RU"/>
+        </w:rPr>
+      </w:pPr>
+    </w:p>
+    <w:p>
+      <w:pPr>
+        <w:pStyle w:val="BodyText"/>
+        <w:jc w:val="right"/>
+        <w:rPr>
+          <w:rFonts w:ascii="Times New Roman" w:hAnsi="Times New Roman"/>
+          <w:sz w:val="28"/>
+          <w:szCs w:val="28"/>
+          <w:lang w:val="ru-RU"/>
+        </w:rPr>
+      </w:pPr>
+    </w:p>
+    <w:p>
+      <w:pPr>
+        <w:pStyle w:val="BodyText"/>
+        <w:jc w:val="center"/>
+        <w:rPr>
+          <w:rFonts w:ascii="Times New Roman" w:hAnsi="Times New Roman"/>
+          <w:sz w:val="28"/>
+          <w:szCs w:val="28"/>
+          <w:lang w:val="ru-RU"/>
+        </w:rPr>
+      </w:pPr>
+      <w:r>
+        <w:rPr>
+          <w:rFonts w:ascii="Times New Roman" w:hAnsi="Times New Roman"/>
+          <w:sz w:val="28"/>
+          <w:szCs w:val="28"/>
+          <w:lang w:val="ru-RU"/>
+        </w:rPr>
+        <w:t>РЕФЕРАТ</w:t>
+      </w:r>
+    </w:p>
+    <w:p>
+      <w:pPr>
+        <w:pStyle w:val="BodyText"/>
+        <w:jc w:val="center"/>
+        <w:rPr>
+          <w:rFonts w:ascii="Times New Roman" w:hAnsi="Times New Roman"/>
+          <w:sz w:val="28"/>
+          <w:szCs w:val="28"/>
+          <w:lang w:val="ru-RU"/>
+        </w:rPr>
+      </w:pPr>
+      <w:r>
+        <w:rPr>
+          <w:rFonts w:ascii="Times New Roman" w:hAnsi="Times New Roman"/>
+          <w:sz w:val="28"/>
+          <w:szCs w:val="28"/>
+          <w:lang w:val="ru-RU"/>
+        </w:rPr>
+        <w:t>по дисциплине "Управление проектами</w:t>
+      </w:r>
+      <w:r>
+        <w:rPr>
+          <w:rFonts w:ascii="Times New Roman" w:hAnsi="Times New Roman"/>
+          <w:sz w:val="28"/>
+          <w:szCs w:val="28"/>
+          <w:lang w:val="ru-RU"/>
+        </w:rPr>
+        <w:t>"</w:t>
+      </w:r>
+    </w:p>
+    <w:p>
+      <w:pPr>
+        <w:pStyle w:val="BodyText"/>
+        <w:jc w:val="center"/>
+        <w:rPr>
+          <w:rFonts w:ascii="Times New Roman" w:hAnsi="Times New Roman"/>
+          <w:sz w:val="28"/>
+          <w:szCs w:val="28"/>
+          <w:lang w:val="ru-RU"/>
+        </w:rPr>
+      </w:pPr>
+      <w:r>
+        <w:rPr>
+          <w:rFonts w:ascii="Times New Roman" w:hAnsi="Times New Roman"/>
+          <w:sz w:val="28"/>
+          <w:szCs w:val="28"/>
+          <w:lang w:val="ru-RU"/>
+        </w:rPr>
+        <w:t>на тему:</w:t>
+      </w:r>
+    </w:p>
+    <w:p>
+      <w:pPr>
+        <w:pStyle w:val="BodyText"/>
+        <w:jc w:val="center"/>
+        <w:rPr>
+          <w:rFonts w:ascii="Times New Roman" w:hAnsi="Times New Roman"/>
           <w:b/>
-          <w:sz w:val="24"/>
-          <w:szCs w:val="24"/>
-        </w:rPr>
-        <w:t>Методология разработки критического ПО</w:t>
-      </w:r>
-      <w:r>
-        <w:rPr>
-          <w:rFonts w:ascii="Times New Roman" w:hAnsi="Times New Roman" w:cs="Times New Roman"/>
-          <w:sz w:val="24"/>
-          <w:szCs w:val="24"/>
+          <w:bCs/>
+          <w:sz w:val="32"/>
+          <w:szCs w:val="32"/>
+          <w:lang w:val="ru-RU"/>
+        </w:rPr>
+      </w:pPr>
+      <w:r>
+        <w:rPr>
+          <w:rFonts w:ascii="Times New Roman" w:hAnsi="Times New Roman"/>
+          <w:b/>
+          <w:bCs/>
+          <w:sz w:val="32"/>
+          <w:szCs w:val="32"/>
+          <w:lang w:val="ru-RU"/>
+        </w:rPr>
+        <w:t>"Методология разработки критического ПО</w:t>
+      </w:r>
+      <w:r>
+        <w:rPr>
+          <w:rFonts w:ascii="Times New Roman" w:hAnsi="Times New Roman"/>
+          <w:b/>
+          <w:bCs/>
+          <w:sz w:val="32"/>
+          <w:szCs w:val="32"/>
+          <w:lang w:val="ru-RU"/>
+        </w:rPr>
+        <w:t>"</w:t>
+      </w:r>
+    </w:p>
+    <w:p>
+      <w:pPr>
+        <w:pStyle w:val="BodyText"/>
+        <w:jc w:val="center"/>
+        <w:rPr>
+          <w:rFonts w:ascii="Times New Roman" w:hAnsi="Times New Roman"/>
+          <w:b/>
+          <w:bCs/>
+          <w:sz w:val="32"/>
+          <w:szCs w:val="32"/>
+          <w:lang w:val="ru-RU"/>
+        </w:rPr>
+      </w:pPr>
+    </w:p>
+    <w:p>
+      <w:pPr>
+        <w:pStyle w:val="BodyText"/>
+        <w:jc w:val="center"/>
+        <w:rPr>
+          <w:rFonts w:ascii="Times New Roman" w:hAnsi="Times New Roman"/>
+          <w:b/>
+          <w:bCs/>
+          <w:sz w:val="32"/>
+          <w:szCs w:val="32"/>
+          <w:lang w:val="ru-RU"/>
+        </w:rPr>
+      </w:pPr>
+    </w:p>
+    <w:p>
+      <w:pPr>
+        <w:pStyle w:val="BodyText"/>
+        <w:jc w:val="center"/>
+        <w:rPr>
+          <w:rFonts w:ascii="Times New Roman" w:hAnsi="Times New Roman"/>
+          <w:b/>
+          <w:bCs/>
+          <w:sz w:val="32"/>
+          <w:szCs w:val="32"/>
+          <w:lang w:val="ru-RU"/>
+        </w:rPr>
+      </w:pPr>
+    </w:p>
+    <w:p>
+      <w:pPr>
+        <w:pStyle w:val="BodyText"/>
+        <w:jc w:val="center"/>
+        <w:rPr>
+          <w:rFonts w:ascii="Times New Roman" w:hAnsi="Times New Roman"/>
+          <w:b/>
+          <w:bCs/>
+          <w:sz w:val="32"/>
+          <w:szCs w:val="32"/>
+          <w:lang w:val="ru-RU"/>
+        </w:rPr>
+      </w:pPr>
+    </w:p>
+    <w:p>
+      <w:pPr>
+        <w:pStyle w:val="BodyText"/>
+        <w:jc w:val="right"/>
+        <w:rPr>
+          <w:rFonts w:ascii="Times New Roman" w:hAnsi="Times New Roman"/>
+          <w:b/>
+          <w:bCs/>
+          <w:sz w:val="28"/>
+          <w:szCs w:val="32"/>
+          <w:lang w:val="ru-RU"/>
+        </w:rPr>
+      </w:pPr>
+      <w:r>
+        <w:rPr>
+          <w:rFonts w:ascii="Times New Roman" w:hAnsi="Times New Roman"/>
+          <w:b/>
+          <w:bCs/>
+          <w:sz w:val="28"/>
+          <w:szCs w:val="32"/>
+          <w:lang w:val="ru-RU"/>
+        </w:rPr>
+        <w:t>Выполнила:</w:t>
+      </w:r>
+    </w:p>
+    <w:p>
+      <w:pPr>
+        <w:pStyle w:val="BodyText"/>
+        <w:jc w:val="right"/>
+        <w:rPr>
+          <w:rFonts w:ascii="Times New Roman" w:hAnsi="Times New Roman"/>
+          <w:bCs/>
+          <w:sz w:val="28"/>
+          <w:szCs w:val="32"/>
+          <w:lang w:val="ru-RU"/>
+        </w:rPr>
+      </w:pPr>
+      <w:r>
+        <w:rPr>
+          <w:rFonts w:ascii="Times New Roman" w:hAnsi="Times New Roman"/>
+          <w:bCs/>
+          <w:sz w:val="28"/>
+          <w:szCs w:val="32"/>
+          <w:lang w:val="ru-RU"/>
+        </w:rPr>
+        <w:t>студентка факультета математики и информатики</w:t>
+      </w:r>
+    </w:p>
+    <w:p>
+      <w:pPr>
+        <w:pStyle w:val="BodyText"/>
+        <w:jc w:val="right"/>
+        <w:rPr>
+          <w:rFonts w:ascii="Times New Roman" w:hAnsi="Times New Roman"/>
+          <w:bCs/>
+          <w:sz w:val="28"/>
+          <w:szCs w:val="32"/>
+          <w:lang w:val="ru-RU"/>
+        </w:rPr>
+      </w:pPr>
+      <w:r>
+        <w:rPr>
+          <w:rFonts w:ascii="Times New Roman" w:hAnsi="Times New Roman"/>
+          <w:bCs/>
+          <w:sz w:val="28"/>
+          <w:szCs w:val="32"/>
+          <w:lang w:val="ru-RU"/>
+        </w:rPr>
+        <w:t>группы МФ-51</w:t>
+      </w:r>
+    </w:p>
+    <w:p>
+      <w:pPr>
+        <w:pStyle w:val="BodyText"/>
+        <w:jc w:val="right"/>
+        <w:rPr>
+          <w:rFonts w:ascii="Times New Roman" w:hAnsi="Times New Roman"/>
+          <w:bCs/>
+          <w:sz w:val="28"/>
+          <w:szCs w:val="32"/>
+          <w:lang w:val="ru-RU"/>
+        </w:rPr>
+      </w:pPr>
+      <w:r>
+        <w:rPr>
+          <w:rFonts w:ascii="Times New Roman" w:hAnsi="Times New Roman"/>
+          <w:bCs/>
+          <w:sz w:val="28"/>
+          <w:szCs w:val="32"/>
+          <w:lang w:val="ru-RU"/>
+        </w:rPr>
+        <w:t>Кризская Юлия</w:t>
+      </w:r>
+    </w:p>
+    <w:p>
+      <w:pPr>
+        <w:pStyle w:val="BodyText"/>
+        <w:jc w:val="right"/>
+        <w:rPr>
+          <w:rFonts w:ascii="Times New Roman" w:hAnsi="Times New Roman"/>
+          <w:b/>
+          <w:bCs/>
+          <w:sz w:val="28"/>
+          <w:szCs w:val="32"/>
+          <w:lang w:val="ru-RU"/>
+        </w:rPr>
+      </w:pPr>
+      <w:r>
+        <w:rPr>
+          <w:rFonts w:ascii="Times New Roman" w:hAnsi="Times New Roman"/>
+          <w:b/>
+          <w:bCs/>
+          <w:sz w:val="28"/>
+          <w:szCs w:val="32"/>
+          <w:lang w:val="ru-RU"/>
+        </w:rPr>
+        <w:t>Проверила:</w:t>
+      </w:r>
+    </w:p>
+    <w:p>
+      <w:pPr>
+        <w:pStyle w:val="BodyText"/>
+        <w:jc w:val="right"/>
+        <w:rPr>
+          <w:rFonts w:ascii="Times New Roman" w:hAnsi="Times New Roman"/>
+          <w:bCs/>
+          <w:sz w:val="28"/>
+          <w:szCs w:val="32"/>
+          <w:lang w:val="ru-RU"/>
+        </w:rPr>
+      </w:pPr>
+      <w:r>
+        <w:rPr>
+          <w:rFonts w:ascii="Times New Roman" w:hAnsi="Times New Roman"/>
+          <w:bCs/>
+          <w:sz w:val="28"/>
+          <w:szCs w:val="32"/>
+          <w:lang w:val="ru-RU"/>
+        </w:rPr>
+        <w:t>Владимирова М.В.</w:t>
+      </w:r>
+    </w:p>
+    <w:p>
+      <w:pPr>
+        <w:pStyle w:val="BodyText"/>
+        <w:jc w:val="center"/>
+        <w:rPr>
+          <w:rFonts w:ascii="Times New Roman" w:hAnsi="Times New Roman"/>
+          <w:b/>
+          <w:bCs/>
+          <w:sz w:val="28"/>
+          <w:szCs w:val="32"/>
+          <w:lang w:val="ru-RU"/>
+        </w:rPr>
+      </w:pPr>
+    </w:p>
+    <w:p>
+      <w:pPr>
+        <w:pStyle w:val="BodyText"/>
+        <w:jc w:val="center"/>
+      </w:pPr>
+    </w:p>
+    <w:p>
+      <w:pPr>
+        <w:pStyle w:val="BodyText"/>
+        <w:jc w:val="center"/>
+        <w:rPr>
+          <w:rFonts w:ascii="Times New Roman" w:hAnsi="Times New Roman"/>
+          <w:b/>
+          <w:bCs/>
+          <w:sz w:val="28"/>
+          <w:szCs w:val="28"/>
+          <w:lang w:val="ru-RU"/>
+        </w:rPr>
+      </w:pPr>
+    </w:p>
+    <w:p>
+      <w:pPr>
+        <w:pStyle w:val="BodyText"/>
+        <w:jc w:val="center"/>
+        <w:rPr>
+          <w:rFonts w:ascii="Times New Roman" w:hAnsi="Times New Roman"/>
+          <w:b/>
+          <w:bCs/>
+          <w:sz w:val="28"/>
+          <w:szCs w:val="28"/>
+          <w:lang w:val="ru-RU"/>
+        </w:rPr>
+      </w:pPr>
+    </w:p>
+    <w:p>
+      <w:pPr>
+        <w:pStyle w:val="BodyText"/>
+        <w:jc w:val="center"/>
+        <w:rPr>
+          <w:rFonts w:ascii="Times New Roman" w:hAnsi="Times New Roman"/>
+          <w:b/>
+          <w:bCs/>
+          <w:sz w:val="28"/>
+          <w:szCs w:val="28"/>
+          <w:lang w:val="ru-RU"/>
+        </w:rPr>
+      </w:pPr>
+    </w:p>
+    <w:p>
+      <w:pPr>
+        <w:pStyle w:val="BodyText"/>
+        <w:jc w:val="center"/>
+        <w:rPr>
+          <w:rFonts w:ascii="Times New Roman" w:hAnsi="Times New Roman"/>
+          <w:b/>
+          <w:bCs/>
+          <w:sz w:val="28"/>
+          <w:szCs w:val="28"/>
+          <w:lang w:val="ru-RU"/>
+        </w:rPr>
+      </w:pPr>
+    </w:p>
+    <w:p>
+      <w:pPr>
+        <w:pStyle w:val="BodyText"/>
+        <w:jc w:val="center"/>
+        <w:rPr>
+          <w:rFonts w:ascii="Times New Roman" w:hAnsi="Times New Roman"/>
+          <w:sz w:val="28"/>
+          <w:szCs w:val="28"/>
+          <w:lang w:val="ru-RU"/>
+        </w:rPr>
+      </w:pPr>
+    </w:p>
+    <w:p>
+      <w:pPr>
+        <w:pStyle w:val="BodyText"/>
+        <w:jc w:val="center"/>
+        <w:rPr>
+          <w:rFonts w:ascii="Times New Roman" w:hAnsi="Times New Roman"/>
+          <w:sz w:val="28"/>
+          <w:szCs w:val="28"/>
+          <w:lang w:val="ru-RU"/>
+        </w:rPr>
+      </w:pPr>
+    </w:p>
+    <w:p>
+      <w:pPr>
+        <w:pStyle w:val="BodyText"/>
+        <w:rPr>
+          <w:rFonts w:ascii="Times New Roman" w:hAnsi="Times New Roman"/>
+          <w:sz w:val="28"/>
+          <w:szCs w:val="28"/>
+          <w:lang w:val="ru-RU"/>
+        </w:rPr>
+      </w:pPr>
+    </w:p>
+    <w:p>
+      <w:pPr>
+        <w:pStyle w:val="BodyText"/>
+        <w:jc w:val="center"/>
+        <w:rPr>
+          <w:rFonts w:ascii="Times New Roman" w:hAnsi="Times New Roman"/>
+          <w:sz w:val="28"/>
+          <w:szCs w:val="28"/>
+          <w:lang w:val="ru-RU"/>
+        </w:rPr>
+      </w:pPr>
+    </w:p>
+    <w:p>
+      <w:pPr>
+        <w:pStyle w:val="BodyText"/>
+        <w:jc w:val="center"/>
+        <w:rPr>
+          <w:rFonts w:ascii="Times New Roman" w:hAnsi="Times New Roman"/>
+          <w:sz w:val="28"/>
+          <w:szCs w:val="28"/>
+          <w:lang w:val="ru-RU"/>
+        </w:rPr>
+      </w:pPr>
+    </w:p>
+    <w:p>
+      <w:pPr>
+        <w:pStyle w:val="BodyText"/>
+        <w:jc w:val="center"/>
+        <w:rPr>
+          <w:rFonts w:ascii="Times New Roman" w:eastAsia="Times New Roman" w:hAnsi="Times New Roman" w:cs="Times New Roman"/>
+          <w:sz w:val="24"/>
+        </w:rPr>
+      </w:pPr>
+      <w:r>
+        <w:rPr>
+          <w:rFonts w:ascii="Times New Roman" w:hAnsi="Times New Roman"/>
+          <w:sz w:val="28"/>
+          <w:szCs w:val="28"/>
+          <w:lang w:val="ru-RU"/>
+        </w:rPr>
+        <w:t>201</w:t>
+      </w:r>
+      <w:r>
+        <w:rPr>
+          <w:rFonts w:ascii="Times New Roman" w:hAnsi="Times New Roman"/>
+          <w:sz w:val="28"/>
+          <w:szCs w:val="28"/>
+          <w:lang w:val="ru-RU"/>
+        </w:rPr>
+        <w:t>8</w:t>
+      </w:r>
+      <w:r>
+        <w:rPr>
+          <w:rFonts w:ascii="Times New Roman" w:hAnsi="Times New Roman" w:cs="Times New Roman"/>
+          <w:sz w:val="24"/>
         </w:rPr>
         <w:br w:type="page"/>
       </w:r>
@@ -488,15 +1136,7 @@
           <w:sz w:val="24"/>
           <w:szCs w:val="24"/>
         </w:rPr>
-        <w:t>модели процессов ЖЦ ПО (ст</w:t>
-      </w:r>
-      <w:r>
-        <w:rPr>
-          <w:rFonts w:ascii="Times New Roman" w:eastAsia="Times New Roman" w:hAnsi="Times New Roman" w:cs="Times New Roman"/>
-          <w:sz w:val="24"/>
-          <w:szCs w:val="24"/>
-        </w:rPr>
-        <w:t xml:space="preserve">андарт ISO/IEC/IEEE 12207:2008 </w:t>
+        <w:t xml:space="preserve">модели процессов ЖЦ ПО (стандарт ISO/IEC/IEEE 12207:2008 </w:t>
       </w:r>
       <w:r>
         <w:rPr>
@@ -530,15 +1170,7 @@
           <w:sz w:val="24"/>
           <w:szCs w:val="24"/>
         </w:rPr>
-        <w:t>методы</w:t>
-      </w:r>
-      <w:r>
-        <w:rPr>
-          <w:rFonts w:ascii="Times New Roman" w:eastAsia="Times New Roman" w:hAnsi="Times New Roman" w:cs="Times New Roman"/>
-          <w:sz w:val="24"/>
-          <w:szCs w:val="24"/>
-        </w:rPr>
-        <w:t xml:space="preserve"> декомпозиции ПО как объекта разработки при реализации принципа «разделяй и властвуй»</w:t>
+        <w:t>методы декомпозиции ПО как объекта разработки при реализации принципа «разделяй и властвуй»</w:t>
       </w:r>
       <w:r>
         <w:rPr>
@@ -586,7 +1218,6 @@
     <w:p>
       <w:pPr>
         <w:spacing w:line="360" w:lineRule="auto"/>
-        <w:ind w:left="170"/>
         <w:jc w:val="both"/>
         <w:rPr>
           <w:rFonts w:ascii="Times New Roman" w:eastAsia="Times New Roman" w:hAnsi="Times New Roman" w:cs="Times New Roman"/>
@@ -595,19 +1226,8 @@
           <w:szCs w:val="24"/>
         </w:rPr>
       </w:pPr>
-    </w:p>
-    <w:p>
-      <w:pPr>
-        <w:spacing w:line="360" w:lineRule="auto"/>
-        <w:ind w:left="170"/>
-        <w:jc w:val="both"/>
-        <w:rPr>
-          <w:rFonts w:ascii="Times New Roman" w:eastAsia="Times New Roman" w:hAnsi="Times New Roman" w:cs="Times New Roman"/>
-          <w:b/>
-          <w:sz w:val="24"/>
-          <w:szCs w:val="24"/>
-        </w:rPr>
-      </w:pPr>
+      <w:bookmarkStart w:id="0" w:name="_GoBack"/>
+      <w:bookmarkEnd w:id="0"/>
     </w:p>
     <w:p>
       <w:pPr>
@@ -630,6 +1250,7 @@
           <w:szCs w:val="32"/>
           <w:lang w:val="ru-RU"/>
         </w:rPr>
+        <w:lastRenderedPageBreak/>
         <w:t>Раздел 1</w:t>
       </w:r>
     </w:p>
@@ -651,7 +1272,7 @@
           <w:b/>
           <w:sz w:val="24"/>
           <w:szCs w:val="24"/>
-          <w:lang w:val="en-US"/>
+          <w:lang w:val="ru-RU"/>
         </w:rPr>
         <w:t xml:space="preserve">1.1 </w:t>
       </w:r>
@@ -10524,7 +11145,7 @@
           <w:b/>
           <w:sz w:val="24"/>
           <w:szCs w:val="24"/>
-          <w:lang w:val="en-US"/>
+          <w:lang w:val="ru-RU"/>
         </w:rPr>
         <w:t xml:space="preserve"> </w:t>
       </w:r>
@@ -10534,7 +11155,7 @@
           <w:b/>
           <w:sz w:val="24"/>
           <w:szCs w:val="24"/>
-          <w:lang w:val="en-US"/>
+          <w:lang w:val="ru-RU"/>
         </w:rPr>
         <w:t>[2]</w:t>
       </w:r>
@@ -13858,59 +14479,59 @@
           <w:rFonts w:ascii="Times New Roman" w:eastAsia="Times New Roman" w:hAnsi="Times New Roman" w:cs="Times New Roman"/>
           <w:sz w:val="24"/>
           <w:szCs w:val="24"/>
-          <w:lang w:val="en-US"/>
-        </w:rPr>
-      </w:pPr>
-    </w:p>
-    <w:p>
-      <w:pPr>
-        <w:spacing w:before="120" w:after="120" w:line="360" w:lineRule="auto"/>
-        <w:ind w:left="170"/>
-        <w:jc w:val="both"/>
-        <w:rPr>
-          <w:rFonts w:ascii="Times New Roman" w:eastAsia="Times New Roman" w:hAnsi="Times New Roman" w:cs="Times New Roman"/>
-          <w:sz w:val="24"/>
-          <w:szCs w:val="24"/>
-          <w:lang w:val="en-US"/>
-        </w:rPr>
-      </w:pPr>
-    </w:p>
-    <w:p>
-      <w:pPr>
-        <w:spacing w:before="120" w:after="120" w:line="360" w:lineRule="auto"/>
-        <w:ind w:left="170"/>
-        <w:jc w:val="both"/>
-        <w:rPr>
-          <w:rFonts w:ascii="Times New Roman" w:eastAsia="Times New Roman" w:hAnsi="Times New Roman" w:cs="Times New Roman"/>
-          <w:sz w:val="24"/>
-          <w:szCs w:val="24"/>
-          <w:lang w:val="en-US"/>
-        </w:rPr>
-      </w:pPr>
-    </w:p>
-    <w:p>
-      <w:pPr>
-        <w:spacing w:before="120" w:after="120" w:line="360" w:lineRule="auto"/>
-        <w:ind w:left="170"/>
-        <w:jc w:val="both"/>
-        <w:rPr>
-          <w:rFonts w:ascii="Times New Roman" w:eastAsia="Times New Roman" w:hAnsi="Times New Roman" w:cs="Times New Roman"/>
-          <w:sz w:val="24"/>
-          <w:szCs w:val="24"/>
-          <w:lang w:val="en-US"/>
-        </w:rPr>
-      </w:pPr>
-    </w:p>
-    <w:p>
-      <w:pPr>
-        <w:spacing w:before="120" w:after="120" w:line="360" w:lineRule="auto"/>
-        <w:ind w:left="170"/>
-        <w:jc w:val="both"/>
-        <w:rPr>
-          <w:rFonts w:ascii="Times New Roman" w:eastAsia="Times New Roman" w:hAnsi="Times New Roman" w:cs="Times New Roman"/>
-          <w:sz w:val="24"/>
-          <w:szCs w:val="24"/>
-          <w:lang w:val="en-US"/>
+          <w:lang w:val="ru-RU"/>
+        </w:rPr>
+      </w:pPr>
+    </w:p>
+    <w:p>
+      <w:pPr>
+        <w:spacing w:before="120" w:after="120" w:line="360" w:lineRule="auto"/>
+        <w:ind w:left="170"/>
+        <w:jc w:val="both"/>
+        <w:rPr>
+          <w:rFonts w:ascii="Times New Roman" w:eastAsia="Times New Roman" w:hAnsi="Times New Roman" w:cs="Times New Roman"/>
+          <w:sz w:val="24"/>
+          <w:szCs w:val="24"/>
+          <w:lang w:val="ru-RU"/>
+        </w:rPr>
+      </w:pPr>
+    </w:p>
+    <w:p>
+      <w:pPr>
+        <w:spacing w:before="120" w:after="120" w:line="360" w:lineRule="auto"/>
+        <w:ind w:left="170"/>
+        <w:jc w:val="both"/>
+        <w:rPr>
+          <w:rFonts w:ascii="Times New Roman" w:eastAsia="Times New Roman" w:hAnsi="Times New Roman" w:cs="Times New Roman"/>
+          <w:sz w:val="24"/>
+          <w:szCs w:val="24"/>
+          <w:lang w:val="ru-RU"/>
+        </w:rPr>
+      </w:pPr>
+    </w:p>
+    <w:p>
+      <w:pPr>
+        <w:spacing w:before="120" w:after="120" w:line="360" w:lineRule="auto"/>
+        <w:ind w:left="170"/>
+        <w:jc w:val="both"/>
+        <w:rPr>
+          <w:rFonts w:ascii="Times New Roman" w:eastAsia="Times New Roman" w:hAnsi="Times New Roman" w:cs="Times New Roman"/>
+          <w:sz w:val="24"/>
+          <w:szCs w:val="24"/>
+          <w:lang w:val="ru-RU"/>
+        </w:rPr>
+      </w:pPr>
+    </w:p>
+    <w:p>
+      <w:pPr>
+        <w:spacing w:before="120" w:after="120" w:line="360" w:lineRule="auto"/>
+        <w:ind w:left="170"/>
+        <w:jc w:val="both"/>
+        <w:rPr>
+          <w:rFonts w:ascii="Times New Roman" w:eastAsia="Times New Roman" w:hAnsi="Times New Roman" w:cs="Times New Roman"/>
+          <w:sz w:val="24"/>
+          <w:szCs w:val="24"/>
+          <w:lang w:val="ru-RU"/>
         </w:rPr>
       </w:pPr>
     </w:p>
@@ -15765,8 +16386,8 @@
         </w:rPr>
         <w:t xml:space="preserve">использование для калибровки метода «капельной» инъекции тестовых дефектов для исключения эффекта «интерференция-мутация» на адресном поле исходного ПО. </w:t>
       </w:r>
-      <w:bookmarkStart w:id="0" w:name="_2u6wntf" w:colFirst="0" w:colLast="0"/>
-      <w:bookmarkEnd w:id="0"/>
+      <w:bookmarkStart w:id="1" w:name="_2u6wntf" w:colFirst="0" w:colLast="0"/>
+      <w:bookmarkEnd w:id="1"/>
     </w:p>
     <w:p>
       <w:pPr>
@@ -15971,16 +16592,7 @@
           <w:szCs w:val="24"/>
           <w:lang w:val="ru-RU"/>
         </w:rPr>
-        <w:t>методологии, применяющиеся для достижения этих задач.</w:t>
-      </w:r>
-      <w:r>
-        <w:rPr>
-          <w:rFonts w:ascii="Times New Roman" w:eastAsia="Times New Roman" w:hAnsi="Times New Roman" w:cs="Times New Roman"/>
-          <w:sz w:val="24"/>
-          <w:szCs w:val="24"/>
-          <w:lang w:val="ru-RU"/>
-        </w:rPr>
-        <w:t xml:space="preserve"> </w:t>
+        <w:t xml:space="preserve">методологии, применяющиеся для достижения этих задач. </w:t>
       </w:r>
     </w:p>
     <w:p>
@@ -16988,8 +17600,6 @@
           <w:szCs w:val="32"/>
         </w:rPr>
       </w:pPr>
-      <w:bookmarkStart w:id="1" w:name="_GoBack"/>
-      <w:bookmarkEnd w:id="1"/>
       <w:r>
         <w:rPr>
           <w:rFonts w:ascii="Times New Roman" w:eastAsia="Times New Roman" w:hAnsi="Times New Roman" w:cs="Times New Roman"/>
@@ -22209,7 +22819,7 @@
     <w:lsdException w:name="Closing" w:semiHidden="1" w:unhideWhenUsed="1"/>
     <w:lsdException w:name="Signature" w:semiHidden="1" w:unhideWhenUsed="1"/>
     <w:lsdException w:name="Default Paragraph Font" w:semiHidden="1" w:uiPriority="1" w:unhideWhenUsed="1"/>
-    <w:lsdException w:name="Body Text" w:semiHidden="1" w:unhideWhenUsed="1"/>
+    <w:lsdException w:name="Body Text" w:semiHidden="1" w:uiPriority="0" w:unhideWhenUsed="1"/>
     <w:lsdException w:name="Body Text Indent" w:semiHidden="1" w:unhideWhenUsed="1"/>
     <w:lsdException w:name="List Continue" w:semiHidden="1" w:unhideWhenUsed="1"/>
     <w:lsdException w:name="List Continue 2" w:semiHidden="1" w:unhideWhenUsed="1"/>
@@ -22612,6 +23222,7 @@
   <w:style w:type="character" w:default="1" w:styleId="DefaultParagraphFont">
     <w:name w:val="Default Paragraph Font"/>
     <w:uiPriority w:val="1"/>
+    <w:semiHidden/>
     <w:unhideWhenUsed/>
   </w:style>
   <w:style w:type="table" w:default="1" w:styleId="TableNormal">
@@ -22702,6 +23313,53 @@
       <w:ind w:left="720"/>
       <w:contextualSpacing/>
     </w:pPr>
+  </w:style>
+  <w:style w:type="paragraph" w:styleId="BodyText">
+    <w:name w:val="Body Text"/>
+    <w:basedOn w:val="Normal"/>
+    <w:link w:val="BodyTextChar"/>
+    <w:rsid w:val="0092422C"/>
+    <w:pPr>
+      <w:widowControl w:val="0"/>
+      <w:suppressAutoHyphens/>
+      <w:spacing w:after="120" w:line="283" w:lineRule="exact"/>
+      <w:jc w:val="both"/>
+    </w:pPr>
+    <w:rPr>
+      <w:rFonts w:eastAsia="DejaVu Sans" w:cs="DejaVu Sans"/>
+      <w:kern w:val="1"/>
+      <w:szCs w:val="24"/>
+      <w:lang w:val="en-US" w:eastAsia="hi-IN" w:bidi="hi-IN"/>
+    </w:rPr>
+  </w:style>
+  <w:style w:type="character" w:customStyle="1" w:styleId="BodyTextChar">
+    <w:name w:val="Body Text Char"/>
+    <w:basedOn w:val="DefaultParagraphFont"/>
+    <w:link w:val="BodyText"/>
+    <w:rsid w:val="0092422C"/>
+    <w:rPr>
+      <w:rFonts w:eastAsia="DejaVu Sans" w:cs="DejaVu Sans"/>
+      <w:kern w:val="1"/>
+      <w:szCs w:val="24"/>
+      <w:lang w:val="en-US" w:eastAsia="hi-IN" w:bidi="hi-IN"/>
+    </w:rPr>
+  </w:style>
+  <w:style w:type="paragraph" w:customStyle="1" w:styleId="TableContents">
+    <w:name w:val="Table Contents"/>
+    <w:basedOn w:val="Normal"/>
+    <w:rsid w:val="0092422C"/>
+    <w:pPr>
+      <w:widowControl w:val="0"/>
+      <w:suppressLineNumbers/>
+      <w:suppressAutoHyphens/>
+      <w:spacing w:line="240" w:lineRule="auto"/>
+    </w:pPr>
+    <w:rPr>
+      <w:rFonts w:eastAsia="DejaVu Sans" w:cs="DejaVu Sans"/>
+      <w:kern w:val="1"/>
+      <w:szCs w:val="24"/>
+      <w:lang w:val="en-US" w:eastAsia="hi-IN" w:bidi="hi-IN"/>
+    </w:rPr>
   </w:style>
 </w:styles>
 </file>

</xml_diff>